<commit_message>
Revisi Document TA BAB 3
</commit_message>
<xml_diff>
--- a/TERKIRIM/PERBAIKAN/PROPOSAL TA (BAB 1 & BAB 2).docx
+++ b/TERKIRIM/PERBAIKAN/PROPOSAL TA (BAB 1 & BAB 2).docx
@@ -1178,7 +1178,6 @@
         <w:t xml:space="preserve"> </w:t>
       </w:r>
       <w:proofErr w:type="spellStart"/>
-      <w:proofErr w:type="gramStart"/>
       <w:r>
         <w:rPr>
           <w:rFonts w:ascii="Times New Roman" w:hAnsi="Times New Roman" w:cs="Times New Roman"/>
@@ -1209,7 +1208,6 @@
         <w:t>produk</w:t>
       </w:r>
       <w:proofErr w:type="spellEnd"/>
-      <w:proofErr w:type="gramEnd"/>
       <w:r>
         <w:rPr>
           <w:rFonts w:ascii="Times New Roman" w:hAnsi="Times New Roman" w:cs="Times New Roman"/>
@@ -2945,7 +2943,6 @@
         <w:t xml:space="preserve"> </w:t>
       </w:r>
       <w:proofErr w:type="spellStart"/>
-      <w:proofErr w:type="gramStart"/>
       <w:r>
         <w:rPr>
           <w:rFonts w:ascii="Times New Roman" w:hAnsi="Times New Roman" w:cs="Times New Roman"/>
@@ -2976,7 +2973,6 @@
         </w:rPr>
         <w:t xml:space="preserve"> Masalah</w:t>
       </w:r>
-      <w:proofErr w:type="gramEnd"/>
       <w:r>
         <w:rPr>
           <w:rFonts w:ascii="Times New Roman" w:hAnsi="Times New Roman" w:cs="Times New Roman"/>
@@ -3080,7 +3076,6 @@
         <w:t xml:space="preserve"> </w:t>
       </w:r>
       <w:proofErr w:type="spellStart"/>
-      <w:proofErr w:type="gramStart"/>
       <w:r>
         <w:rPr>
           <w:rFonts w:ascii="Times New Roman" w:hAnsi="Times New Roman" w:cs="Times New Roman"/>
@@ -3098,17 +3093,7 @@
           <w:szCs w:val="24"/>
           <w:lang w:val="en-US"/>
         </w:rPr>
-        <w:t xml:space="preserve"> ,</w:t>
-      </w:r>
-      <w:proofErr w:type="gramEnd"/>
-      <w:r>
-        <w:rPr>
-          <w:rFonts w:ascii="Times New Roman" w:hAnsi="Times New Roman" w:cs="Times New Roman"/>
-          <w:sz w:val="24"/>
-          <w:szCs w:val="24"/>
-          <w:lang w:val="en-US"/>
-        </w:rPr>
-        <w:t xml:space="preserve"> </w:t>
+        <w:t xml:space="preserve"> , </w:t>
       </w:r>
       <w:proofErr w:type="spellStart"/>
       <w:r>
@@ -3987,17 +3972,7 @@
           <w:szCs w:val="24"/>
           <w:lang w:val="en-US"/>
         </w:rPr>
-        <w:t xml:space="preserve"> </w:t>
-      </w:r>
-      <w:proofErr w:type="gramStart"/>
-      <w:r>
-        <w:rPr>
-          <w:rFonts w:ascii="Times New Roman" w:hAnsi="Times New Roman" w:cs="Times New Roman"/>
-          <w:sz w:val="24"/>
-          <w:szCs w:val="24"/>
-          <w:lang w:val="en-US"/>
-        </w:rPr>
-        <w:t xml:space="preserve">dan  </w:t>
+        <w:t xml:space="preserve"> dan  </w:t>
       </w:r>
       <w:r>
         <w:rPr>
@@ -4009,7 +3984,6 @@
         </w:rPr>
         <w:t>marketing</w:t>
       </w:r>
-      <w:proofErr w:type="gramEnd"/>
       <w:r>
         <w:rPr>
           <w:rFonts w:ascii="Times New Roman" w:hAnsi="Times New Roman" w:cs="Times New Roman"/>
@@ -5103,7 +5077,6 @@
         <w:t xml:space="preserve"> </w:t>
       </w:r>
       <w:proofErr w:type="spellStart"/>
-      <w:proofErr w:type="gramStart"/>
       <w:r>
         <w:rPr>
           <w:rFonts w:ascii="Times New Roman" w:hAnsi="Times New Roman" w:cs="Times New Roman"/>
@@ -5123,7 +5096,6 @@
         </w:rPr>
         <w:t xml:space="preserve"> :</w:t>
       </w:r>
-      <w:proofErr w:type="gramEnd"/>
     </w:p>
     <w:p>
       <w:pPr>
@@ -5240,7 +5212,6 @@
         <w:t xml:space="preserve"> </w:t>
       </w:r>
       <w:proofErr w:type="spellStart"/>
-      <w:proofErr w:type="gramStart"/>
       <w:r>
         <w:rPr>
           <w:rFonts w:ascii="Times New Roman" w:hAnsi="Times New Roman" w:cs="Times New Roman"/>
@@ -5268,7 +5239,6 @@
         </w:rPr>
         <w:t>:</w:t>
       </w:r>
-      <w:proofErr w:type="gramEnd"/>
     </w:p>
     <w:p>
       <w:pPr>
@@ -5723,7 +5693,6 @@
         <w:t xml:space="preserve"> </w:t>
       </w:r>
       <w:proofErr w:type="spellStart"/>
-      <w:proofErr w:type="gramStart"/>
       <w:r>
         <w:rPr>
           <w:rFonts w:ascii="Times New Roman" w:hAnsi="Times New Roman" w:cs="Times New Roman"/>
@@ -5748,16 +5717,7 @@
           <w:sz w:val="24"/>
           <w:szCs w:val="24"/>
         </w:rPr>
-        <w:t xml:space="preserve"> dapat</w:t>
-      </w:r>
-      <w:proofErr w:type="gramEnd"/>
-      <w:r>
-        <w:rPr>
-          <w:rFonts w:ascii="Times New Roman" w:hAnsi="Times New Roman" w:cs="Times New Roman"/>
-          <w:sz w:val="24"/>
-          <w:szCs w:val="24"/>
-        </w:rPr>
-        <w:t xml:space="preserve"> meningkatkan omset pe</w:t>
+        <w:t xml:space="preserve"> dapat meningkatkan omset pe</w:t>
       </w:r>
       <w:r>
         <w:rPr>
@@ -6398,7 +6358,6 @@
         <w:t xml:space="preserve"> </w:t>
       </w:r>
       <w:proofErr w:type="spellStart"/>
-      <w:proofErr w:type="gramStart"/>
       <w:r>
         <w:rPr>
           <w:rFonts w:ascii="Times New Roman" w:hAnsi="Times New Roman" w:cs="Times New Roman"/>
@@ -6416,17 +6375,7 @@
           <w:szCs w:val="24"/>
           <w:lang w:val="en-US"/>
         </w:rPr>
-        <w:t xml:space="preserve">  di</w:t>
-      </w:r>
-      <w:proofErr w:type="gramEnd"/>
-      <w:r>
-        <w:rPr>
-          <w:rFonts w:ascii="Times New Roman" w:hAnsi="Times New Roman" w:cs="Times New Roman"/>
-          <w:sz w:val="24"/>
-          <w:szCs w:val="24"/>
-          <w:lang w:val="en-US"/>
-        </w:rPr>
-        <w:t xml:space="preserve"> </w:t>
+        <w:t xml:space="preserve">  di </w:t>
       </w:r>
       <w:proofErr w:type="spellStart"/>
       <w:r>
@@ -7008,7 +6957,6 @@
         </w:rPr>
         <w:t xml:space="preserve">, </w:t>
       </w:r>
-      <w:proofErr w:type="spellStart"/>
       <w:r>
         <w:rPr>
           <w:rFonts w:ascii="Times New Roman" w:eastAsia="Times New Roman" w:hAnsi="Times New Roman" w:cs="Times New Roman"/>
@@ -7019,9 +6967,8 @@
           <w:szCs w:val="24"/>
           <w:lang w:val="en-US"/>
         </w:rPr>
-        <w:t>virtial</w:t>
-      </w:r>
-      <w:proofErr w:type="spellEnd"/>
+        <w:t>virt</w:t>
+      </w:r>
       <w:r>
         <w:rPr>
           <w:rFonts w:ascii="Times New Roman" w:eastAsia="Times New Roman" w:hAnsi="Times New Roman" w:cs="Times New Roman"/>
@@ -7032,19 +6979,8 @@
           <w:szCs w:val="24"/>
           <w:lang w:val="en-US"/>
         </w:rPr>
-        <w:t xml:space="preserve"> account</w:t>
-      </w:r>
-      <w:r>
-        <w:rPr>
-          <w:rFonts w:ascii="Times New Roman" w:eastAsia="Times New Roman" w:hAnsi="Times New Roman" w:cs="Times New Roman"/>
-          <w:color w:val="000000"/>
-          <w:sz w:val="24"/>
-          <w:szCs w:val="24"/>
-          <w:lang w:val="en-US"/>
-        </w:rPr>
-        <w:t xml:space="preserve">, </w:t>
-      </w:r>
-      <w:proofErr w:type="spellStart"/>
+        <w:t>u</w:t>
+      </w:r>
       <w:r>
         <w:rPr>
           <w:rFonts w:ascii="Times New Roman" w:eastAsia="Times New Roman" w:hAnsi="Times New Roman" w:cs="Times New Roman"/>
@@ -7055,9 +6991,8 @@
           <w:szCs w:val="24"/>
           <w:lang w:val="en-US"/>
         </w:rPr>
-        <w:t>alfamart</w:t>
-      </w:r>
-      <w:proofErr w:type="spellEnd"/>
+        <w:t>al account</w:t>
+      </w:r>
       <w:r>
         <w:rPr>
           <w:rFonts w:ascii="Times New Roman" w:eastAsia="Times New Roman" w:hAnsi="Times New Roman" w:cs="Times New Roman"/>
@@ -7068,6 +7003,7 @@
         </w:rPr>
         <w:t xml:space="preserve">, </w:t>
       </w:r>
+      <w:proofErr w:type="spellStart"/>
       <w:r>
         <w:rPr>
           <w:rFonts w:ascii="Times New Roman" w:eastAsia="Times New Roman" w:hAnsi="Times New Roman" w:cs="Times New Roman"/>
@@ -7078,13 +7014,35 @@
           <w:szCs w:val="24"/>
           <w:lang w:val="en-US"/>
         </w:rPr>
-        <w:t>go-</w:t>
-      </w:r>
-      <w:proofErr w:type="gramStart"/>
-      <w:r>
-        <w:rPr>
+        <w:t>alfamart</w:t>
+      </w:r>
+      <w:proofErr w:type="spellEnd"/>
+      <w:r>
+        <w:rPr>
+          <w:rFonts w:ascii="Times New Roman" w:eastAsia="Times New Roman" w:hAnsi="Times New Roman" w:cs="Times New Roman"/>
+          <w:color w:val="000000"/>
+          <w:sz w:val="24"/>
+          <w:szCs w:val="24"/>
+          <w:lang w:val="en-US"/>
+        </w:rPr>
+        <w:t xml:space="preserve">, </w:t>
+      </w:r>
+      <w:r>
+        <w:rPr>
+          <w:rFonts w:ascii="Times New Roman" w:eastAsia="Times New Roman" w:hAnsi="Times New Roman" w:cs="Times New Roman"/>
           <w:i/>
           <w:iCs/>
+          <w:color w:val="000000"/>
+          <w:sz w:val="24"/>
+          <w:szCs w:val="24"/>
+          <w:lang w:val="en-US"/>
+        </w:rPr>
+        <w:t>go-</w:t>
+      </w:r>
+      <w:r>
+        <w:rPr>
+          <w:i/>
+          <w:iCs/>
           <w:lang w:val="en-US"/>
         </w:rPr>
         <w:t>pay</w:t>
@@ -7097,18 +7055,7 @@
           <w:szCs w:val="24"/>
           <w:lang w:val="en-US"/>
         </w:rPr>
-        <w:t xml:space="preserve">  dan</w:t>
-      </w:r>
-      <w:proofErr w:type="gramEnd"/>
-      <w:r>
-        <w:rPr>
-          <w:rFonts w:ascii="Times New Roman" w:eastAsia="Times New Roman" w:hAnsi="Times New Roman" w:cs="Times New Roman"/>
-          <w:color w:val="000000"/>
-          <w:sz w:val="24"/>
-          <w:szCs w:val="24"/>
-          <w:lang w:val="en-US"/>
-        </w:rPr>
-        <w:t xml:space="preserve"> </w:t>
+        <w:t xml:space="preserve">  dan </w:t>
       </w:r>
       <w:proofErr w:type="spellStart"/>
       <w:r>
@@ -12944,7 +12891,6 @@
         </w:rPr>
         <w:t xml:space="preserve">Gambar </w:t>
       </w:r>
-      <w:proofErr w:type="gramStart"/>
       <w:r>
         <w:rPr>
           <w:rFonts w:ascii="Times New Roman" w:hAnsi="Times New Roman" w:cs="Times New Roman"/>
@@ -12963,18 +12909,7 @@
           <w:szCs w:val="24"/>
           <w:lang w:val="en-US"/>
         </w:rPr>
-        <w:t>2 :</w:t>
-      </w:r>
-      <w:proofErr w:type="gramEnd"/>
-      <w:r>
-        <w:rPr>
-          <w:rFonts w:ascii="Times New Roman" w:hAnsi="Times New Roman" w:cs="Times New Roman"/>
-          <w:b/>
-          <w:sz w:val="24"/>
-          <w:szCs w:val="24"/>
-          <w:lang w:val="en-US"/>
-        </w:rPr>
-        <w:t xml:space="preserve"> </w:t>
+        <w:t xml:space="preserve">2 : </w:t>
       </w:r>
       <w:r>
         <w:rPr>
@@ -13104,16 +13039,7 @@
           <w:sz w:val="24"/>
           <w:szCs w:val="24"/>
         </w:rPr>
-        <w:t xml:space="preserve">embangunan adalah setiap usaha mewujudkan hidup yang lebih baik sebagaimana yang didefinisikan oleh suatu negara </w:t>
-      </w:r>
-      <w:proofErr w:type="gramStart"/>
-      <w:r>
-        <w:rPr>
-          <w:rFonts w:ascii="Times New Roman" w:hAnsi="Times New Roman" w:cs="Times New Roman"/>
-          <w:sz w:val="24"/>
-          <w:szCs w:val="24"/>
-        </w:rPr>
-        <w:t>“</w:t>
+        <w:t>embangunan adalah setiap usaha mewujudkan hidup yang lebih baik sebagaimana yang didefinisikan oleh suatu negara “</w:t>
       </w:r>
       <w:r>
         <w:rPr>
@@ -13131,17 +13057,7 @@
           <w:sz w:val="24"/>
           <w:szCs w:val="24"/>
         </w:rPr>
-        <w:t>an</w:t>
-      </w:r>
-      <w:proofErr w:type="gramEnd"/>
-      <w:r>
-        <w:rPr>
-          <w:rFonts w:ascii="Times New Roman" w:hAnsi="Times New Roman" w:cs="Times New Roman"/>
-          <w:i/>
-          <w:sz w:val="24"/>
-          <w:szCs w:val="24"/>
-        </w:rPr>
-        <w:t xml:space="preserve"> increasing attainment of one’s own cultural values</w:t>
+        <w:t>an increasing attainment of one’s own cultural values</w:t>
       </w:r>
       <w:r>
         <w:rPr>
@@ -13560,27 +13476,7 @@
           <w:szCs w:val="24"/>
           <w:lang w:val="en-US"/>
         </w:rPr>
-        <w:t xml:space="preserve"> (</w:t>
-      </w:r>
-      <w:proofErr w:type="gramStart"/>
-      <w:r>
-        <w:rPr>
-          <w:rFonts w:ascii="Times New Roman" w:hAnsi="Times New Roman" w:cs="Times New Roman"/>
-          <w:sz w:val="24"/>
-          <w:szCs w:val="24"/>
-          <w:lang w:val="en-US"/>
-        </w:rPr>
-        <w:t>2010 :</w:t>
-      </w:r>
-      <w:proofErr w:type="gramEnd"/>
-      <w:r>
-        <w:rPr>
-          <w:rFonts w:ascii="Times New Roman" w:hAnsi="Times New Roman" w:cs="Times New Roman"/>
-          <w:sz w:val="24"/>
-          <w:szCs w:val="24"/>
-          <w:lang w:val="en-US"/>
-        </w:rPr>
-        <w:t xml:space="preserve"> 2)</w:t>
+        <w:t xml:space="preserve"> (2010 : 2)</w:t>
       </w:r>
       <w:r>
         <w:rPr>
@@ -14127,27 +14023,7 @@
           <w:szCs w:val="24"/>
           <w:lang w:val="en-US"/>
         </w:rPr>
-        <w:t xml:space="preserve"> Davis (</w:t>
-      </w:r>
-      <w:proofErr w:type="gramStart"/>
-      <w:r>
-        <w:rPr>
-          <w:rFonts w:ascii="Times New Roman" w:hAnsi="Times New Roman" w:cs="Times New Roman"/>
-          <w:sz w:val="24"/>
-          <w:szCs w:val="24"/>
-          <w:lang w:val="en-US"/>
-        </w:rPr>
-        <w:t>2010 :</w:t>
-      </w:r>
-      <w:proofErr w:type="gramEnd"/>
-      <w:r>
-        <w:rPr>
-          <w:rFonts w:ascii="Times New Roman" w:hAnsi="Times New Roman" w:cs="Times New Roman"/>
-          <w:sz w:val="24"/>
-          <w:szCs w:val="24"/>
-          <w:lang w:val="en-US"/>
-        </w:rPr>
-        <w:t xml:space="preserve"> 3) </w:t>
+        <w:t xml:space="preserve"> Davis (2010 : 3) </w:t>
       </w:r>
       <w:r>
         <w:rPr>
@@ -15375,7 +15251,6 @@
         <w:t xml:space="preserve"> </w:t>
       </w:r>
       <w:proofErr w:type="spellStart"/>
-      <w:proofErr w:type="gramStart"/>
       <w:r>
         <w:rPr>
           <w:rFonts w:ascii="Times New Roman" w:eastAsia="Times New Roman" w:hAnsi="Times New Roman" w:cs="Times New Roman"/>
@@ -15408,7 +15283,6 @@
         </w:rPr>
         <w:t>marketing</w:t>
       </w:r>
-      <w:proofErr w:type="gramEnd"/>
       <w:r>
         <w:rPr>
           <w:rFonts w:ascii="Times New Roman" w:eastAsia="Times New Roman" w:hAnsi="Times New Roman" w:cs="Times New Roman"/>
@@ -16414,7 +16288,6 @@
           <w:b/>
         </w:rPr>
       </w:pPr>
-      <w:proofErr w:type="gramStart"/>
       <w:r>
         <w:rPr>
           <w:b/>
@@ -16427,7 +16300,6 @@
         </w:rPr>
         <w:t>.6  Bootstrap</w:t>
       </w:r>
-      <w:proofErr w:type="gramEnd"/>
     </w:p>
     <w:p>
       <w:pPr>
@@ -16453,11 +16325,7 @@
       </w:r>
       <w:proofErr w:type="spellEnd"/>
       <w:r>
-        <w:t xml:space="preserve"> (2018:45) </w:t>
-      </w:r>
-      <w:proofErr w:type="gramStart"/>
-      <w:r>
-        <w:t>“</w:t>
+        <w:t xml:space="preserve"> (2018:45) “</w:t>
       </w:r>
       <w:r>
         <w:t xml:space="preserve"> </w:t>
@@ -16474,7 +16342,6 @@
         </w:rPr>
         <w:t>ootstrap</w:t>
       </w:r>
-      <w:proofErr w:type="gramEnd"/>
       <w:r>
         <w:t xml:space="preserve"> </w:t>
       </w:r>
@@ -16946,7 +16813,6 @@
         </w:rPr>
         <w:t xml:space="preserve"> </w:t>
       </w:r>
-      <w:proofErr w:type="gramStart"/>
       <w:r>
         <w:rPr>
           <w:b/>
@@ -16957,14 +16823,7 @@
         <w:rPr>
           <w:b/>
         </w:rPr>
-        <w:t>Rational</w:t>
-      </w:r>
-      <w:proofErr w:type="gramEnd"/>
-      <w:r>
-        <w:rPr>
-          <w:b/>
-        </w:rPr>
-        <w:t xml:space="preserve"> Unified Process </w:t>
+        <w:t xml:space="preserve">Rational Unified Process </w:t>
       </w:r>
       <w:r>
         <w:rPr>
@@ -24760,7 +24619,7 @@
                 </mc:Choice>
                 <mc:Fallback>
                   <w:pict>
-                    <v:rect w14:anchorId="24A9F94A" id="Rectangle 9" o:spid="_x0000_s1026" style="position:absolute;margin-left:27.5pt;margin-top:19.6pt;width:11.25pt;height:48.75pt;z-index:251673600;visibility:visible;mso-wrap-style:square;mso-wrap-distance-left:9pt;mso-wrap-distance-top:0;mso-wrap-distance-right:9pt;mso-wrap-distance-bottom:0;mso-position-horizontal:absolute;mso-position-horizontal-relative:text;mso-position-vertical:absolute;mso-position-vertical-relative:text;v-text-anchor:middle" o:gfxdata="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" fillcolor="white [3201]" strokecolor="black [3200]" strokeweight="1pt"/>
+                    <v:rect w14:anchorId="27AD38CB" id="Rectangle 9" o:spid="_x0000_s1026" style="position:absolute;margin-left:27.5pt;margin-top:19.6pt;width:11.25pt;height:48.75pt;z-index:251673600;visibility:visible;mso-wrap-style:square;mso-wrap-distance-left:9pt;mso-wrap-distance-top:0;mso-wrap-distance-right:9pt;mso-wrap-distance-bottom:0;mso-position-horizontal:absolute;mso-position-horizontal-relative:text;mso-position-vertical:absolute;mso-position-vertical-relative:text;v-text-anchor:middle" o:gfxdata="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" fillcolor="white [3201]" strokecolor="black [3200]" strokeweight="1pt"/>
                   </w:pict>
                 </mc:Fallback>
               </mc:AlternateContent>
@@ -26834,7 +26693,7 @@
                 </mc:Choice>
                 <mc:Fallback>
                   <w:pict>
-                    <v:line w14:anchorId="6BC4F21E" id="Straight Connector 20" o:spid="_x0000_s1026" style="position:absolute;z-index:251680768;visibility:visible;mso-wrap-style:square;mso-wrap-distance-left:9pt;mso-wrap-distance-top:0;mso-wrap-distance-right:9pt;mso-wrap-distance-bottom:0;mso-position-horizontal:absolute;mso-position-horizontal-relative:text;mso-position-vertical:absolute;mso-position-vertical-relative:text" from="24.5pt,22.35pt" to="71.8pt,22.35pt" o:gfxdata="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" strokecolor="black [3213]" strokeweight="4.5pt">
+                    <v:line w14:anchorId="00976F15" id="Straight Connector 20" o:spid="_x0000_s1026" style="position:absolute;z-index:251680768;visibility:visible;mso-wrap-style:square;mso-wrap-distance-left:9pt;mso-wrap-distance-top:0;mso-wrap-distance-right:9pt;mso-wrap-distance-bottom:0;mso-position-horizontal:absolute;mso-position-horizontal-relative:text;mso-position-vertical:absolute;mso-position-vertical-relative:text" from="24.5pt,22.35pt" to="71.8pt,22.35pt" o:gfxdata="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" strokecolor="black [3213]" strokeweight="4.5pt">
                       <v:stroke joinstyle="miter"/>
                     </v:line>
                   </w:pict>
@@ -30501,29 +30360,7 @@
           <w:szCs w:val="24"/>
           <w:lang w:val="en-US"/>
         </w:rPr>
-        <w:t xml:space="preserve"> di Spring </w:t>
-      </w:r>
-      <w:proofErr w:type="gramStart"/>
-      <w:r>
-        <w:rPr>
-          <w:rFonts w:ascii="Times New Roman" w:eastAsia="Times New Roman" w:hAnsi="Times New Roman" w:cs="Times New Roman"/>
-          <w:color w:val="000000" w:themeColor="text1"/>
-          <w:sz w:val="24"/>
-          <w:szCs w:val="24"/>
-          <w:lang w:val="en-US"/>
-        </w:rPr>
-        <w:t>Boot ,</w:t>
-      </w:r>
-      <w:proofErr w:type="gramEnd"/>
-      <w:r>
-        <w:rPr>
-          <w:rFonts w:ascii="Times New Roman" w:eastAsia="Times New Roman" w:hAnsi="Times New Roman" w:cs="Times New Roman"/>
-          <w:color w:val="000000" w:themeColor="text1"/>
-          <w:sz w:val="24"/>
-          <w:szCs w:val="24"/>
-          <w:lang w:val="en-US"/>
-        </w:rPr>
-        <w:t xml:space="preserve"> </w:t>
+        <w:t xml:space="preserve"> di Spring Boot , </w:t>
       </w:r>
       <w:proofErr w:type="spellStart"/>
       <w:r>

</xml_diff>